<commit_message>
Updated Spec further for merging
</commit_message>
<xml_diff>
--- a/docs/APIDoc.docx
+++ b/docs/APIDoc.docx
@@ -65,11 +65,7 @@
       </w:pPr>
       <w:r>
         <w:rPr/>
-        <w:t xml:space="preserve">Get exercise good form skeleton </w:t>
-      </w:r>
-      <w:r>
-        <w:rPr/>
-        <w:t>for thumbnail(?)</w:t>
+        <w:t>Get exercise good form skeleton for thumbnail(?)</w:t>
       </w:r>
     </w:p>
     <w:p>
@@ -359,14 +355,7 @@
           <w:b w:val="false"/>
           <w:bCs w:val="false"/>
         </w:rPr>
-        <w:t xml:space="preserve">Based on User Input save a skeleton as training data </w:t>
-      </w:r>
-      <w:r>
-        <w:rPr>
-          <w:b w:val="false"/>
-          <w:bCs w:val="false"/>
-        </w:rPr>
-        <w:t>with classifier</w:t>
+        <w:t>Based on User Input save a skeleton as training data with classifier</w:t>
       </w:r>
     </w:p>
     <w:p>
@@ -396,7 +385,10 @@
         </w:rPr>
       </w:pPr>
       <w:r>
-        <w:rPr/>
+        <w:rPr>
+          <w:b w:val="false"/>
+          <w:bCs w:val="false"/>
+        </w:rPr>
       </w:r>
     </w:p>
     <w:p>
@@ -456,11 +448,7 @@
           <w:ilvl w:val="0"/>
           <w:numId w:val="2"/>
         </w:numPr>
-        <w:rPr>
-          <w:b w:val="false"/>
-          <w:b w:val="false"/>
-          <w:bCs w:val="false"/>
-        </w:rPr>
+        <w:rPr/>
       </w:pPr>
       <w:r>
         <w:rPr>
@@ -468,6 +456,15 @@
           <w:bCs w:val="false"/>
         </w:rPr>
         <w:t>Initialize machine learning based on exercise</w:t>
+      </w:r>
+      <w:r>
+        <w:rPr>
+          <w:b w:val="false"/>
+          <w:bCs w:val="false"/>
+        </w:rPr>
+        <w:t>(Exercise inExercise)</w:t>
+        <w:br/>
+        <w:t>returns bool for success</w:t>
       </w:r>
     </w:p>
     <w:p>
@@ -477,11 +474,7 @@
           <w:ilvl w:val="0"/>
           <w:numId w:val="2"/>
         </w:numPr>
-        <w:rPr>
-          <w:b w:val="false"/>
-          <w:b w:val="false"/>
-          <w:bCs w:val="false"/>
-        </w:rPr>
+        <w:rPr/>
       </w:pPr>
       <w:r>
         <w:rPr>
@@ -489,6 +482,15 @@
           <w:bCs w:val="false"/>
         </w:rPr>
         <w:t>Detect when a user has paused</w:t>
+      </w:r>
+      <w:r>
+        <w:rPr>
+          <w:b w:val="false"/>
+          <w:bCs w:val="false"/>
+        </w:rPr>
+        <w:t>(Body inBody)</w:t>
+        <w:br/>
+        <w:t>returns bool for paused or not</w:t>
       </w:r>
     </w:p>
     <w:p>
@@ -498,11 +500,7 @@
           <w:ilvl w:val="0"/>
           <w:numId w:val="2"/>
         </w:numPr>
-        <w:rPr>
-          <w:b w:val="false"/>
-          <w:b w:val="false"/>
-          <w:bCs w:val="false"/>
-        </w:rPr>
+        <w:rPr/>
       </w:pPr>
       <w:r>
         <w:rPr>
@@ -510,6 +508,15 @@
           <w:bCs w:val="false"/>
         </w:rPr>
         <w:t>Get form critique for an inputted skeleton</w:t>
+      </w:r>
+      <w:r>
+        <w:rPr>
+          <w:b w:val="false"/>
+          <w:bCs w:val="false"/>
+        </w:rPr>
+        <w:t>(Body inBody)</w:t>
+        <w:br/>
+        <w:t>returns the classifier number</w:t>
       </w:r>
     </w:p>
     <w:p>
@@ -552,18 +559,21 @@
           <w:ilvl w:val="0"/>
           <w:numId w:val="3"/>
         </w:numPr>
-        <w:rPr>
-          <w:b w:val="false"/>
-          <w:b w:val="false"/>
-          <w:bCs w:val="false"/>
-        </w:rPr>
-      </w:pPr>
-      <w:r>
-        <w:rPr>
-          <w:b w:val="false"/>
-          <w:bCs w:val="false"/>
-        </w:rPr>
-        <w:t>Get/Set exercise name</w:t>
+        <w:rPr/>
+      </w:pPr>
+      <w:r>
+        <w:rPr>
+          <w:b w:val="false"/>
+          <w:bCs w:val="false"/>
+        </w:rPr>
+        <w:t xml:space="preserve">Get/Set exercise name </w:t>
+      </w:r>
+      <w:r>
+        <w:rPr>
+          <w:b w:val="false"/>
+          <w:bCs w:val="false"/>
+        </w:rPr>
+        <w:t>[ using a string]</w:t>
       </w:r>
     </w:p>
     <w:p>
@@ -573,18 +583,21 @@
           <w:ilvl w:val="0"/>
           <w:numId w:val="3"/>
         </w:numPr>
-        <w:rPr>
-          <w:b w:val="false"/>
-          <w:b w:val="false"/>
-          <w:bCs w:val="false"/>
-        </w:rPr>
-      </w:pPr>
-      <w:r>
-        <w:rPr>
-          <w:b w:val="false"/>
-          <w:bCs w:val="false"/>
-        </w:rPr>
-        <w:t>Get/Set exercise good form (contracted and extended)</w:t>
+        <w:rPr/>
+      </w:pPr>
+      <w:r>
+        <w:rPr>
+          <w:b w:val="false"/>
+          <w:bCs w:val="false"/>
+        </w:rPr>
+        <w:t xml:space="preserve">Get/Set exercise good form (contracted and extended) </w:t>
+      </w:r>
+      <w:r>
+        <w:rPr>
+          <w:b w:val="false"/>
+          <w:bCs w:val="false"/>
+        </w:rPr>
+        <w:t>[using double[] ]</w:t>
       </w:r>
     </w:p>
     <w:p>
@@ -594,18 +607,21 @@
           <w:ilvl w:val="0"/>
           <w:numId w:val="3"/>
         </w:numPr>
-        <w:rPr>
-          <w:b w:val="false"/>
-          <w:b w:val="false"/>
-          <w:bCs w:val="false"/>
-        </w:rPr>
-      </w:pPr>
-      <w:r>
-        <w:rPr>
-          <w:b w:val="false"/>
-          <w:bCs w:val="false"/>
-        </w:rPr>
-        <w:t>Get/Set list of classifiers</w:t>
+        <w:rPr/>
+      </w:pPr>
+      <w:r>
+        <w:rPr>
+          <w:b w:val="false"/>
+          <w:bCs w:val="false"/>
+        </w:rPr>
+        <w:t xml:space="preserve">Get/Set list of classifiers </w:t>
+      </w:r>
+      <w:r>
+        <w:rPr>
+          <w:b w:val="false"/>
+          <w:bCs w:val="false"/>
+        </w:rPr>
+        <w:t>[ using a List&lt;Classifier&gt; ]</w:t>
       </w:r>
     </w:p>
     <w:p>
@@ -648,18 +664,21 @@
           <w:ilvl w:val="0"/>
           <w:numId w:val="5"/>
         </w:numPr>
-        <w:rPr>
-          <w:b w:val="false"/>
-          <w:b w:val="false"/>
-          <w:bCs w:val="false"/>
-        </w:rPr>
-      </w:pPr>
-      <w:r>
-        <w:rPr>
-          <w:b w:val="false"/>
-          <w:bCs w:val="false"/>
-        </w:rPr>
-        <w:t>Get/set classifier name</w:t>
+        <w:rPr/>
+      </w:pPr>
+      <w:r>
+        <w:rPr>
+          <w:b w:val="false"/>
+          <w:bCs w:val="false"/>
+        </w:rPr>
+        <w:t xml:space="preserve">Get/set classifier name </w:t>
+      </w:r>
+      <w:r>
+        <w:rPr>
+          <w:b w:val="false"/>
+          <w:bCs w:val="false"/>
+        </w:rPr>
+        <w:t>[ using a string ]</w:t>
       </w:r>
     </w:p>
     <w:p>
@@ -702,11 +721,7 @@
           <w:ilvl w:val="0"/>
           <w:numId w:val="4"/>
         </w:numPr>
-        <w:rPr>
-          <w:b w:val="false"/>
-          <w:b w:val="false"/>
-          <w:bCs w:val="false"/>
-        </w:rPr>
+        <w:rPr/>
       </w:pPr>
       <w:r>
         <w:rPr>
@@ -714,6 +729,15 @@
           <w:bCs w:val="false"/>
         </w:rPr>
         <w:t>Save Exercise</w:t>
+      </w:r>
+      <w:r>
+        <w:rPr>
+          <w:b w:val="false"/>
+          <w:bCs w:val="false"/>
+        </w:rPr>
+        <w:t>(string exerciseName, exercise inExercise)</w:t>
+        <w:br/>
+        <w:t>returns bool for success</w:t>
       </w:r>
     </w:p>
     <w:p>
@@ -723,11 +747,7 @@
           <w:ilvl w:val="0"/>
           <w:numId w:val="4"/>
         </w:numPr>
-        <w:rPr>
-          <w:b w:val="false"/>
-          <w:b w:val="false"/>
-          <w:bCs w:val="false"/>
-        </w:rPr>
+        <w:rPr/>
       </w:pPr>
       <w:r>
         <w:rPr>
@@ -735,6 +755,15 @@
           <w:bCs w:val="false"/>
         </w:rPr>
         <w:t>Load Exercise</w:t>
+      </w:r>
+      <w:r>
+        <w:rPr>
+          <w:b w:val="false"/>
+          <w:bCs w:val="false"/>
+        </w:rPr>
+        <w:t>(string exerciseName, out exercise outExercise)</w:t>
+        <w:br/>
+        <w:t>returns bool for success</w:t>
       </w:r>
     </w:p>
     <w:p>
@@ -744,11 +773,7 @@
           <w:ilvl w:val="0"/>
           <w:numId w:val="4"/>
         </w:numPr>
-        <w:rPr>
-          <w:b w:val="false"/>
-          <w:b w:val="false"/>
-          <w:bCs w:val="false"/>
-        </w:rPr>
+        <w:rPr/>
       </w:pPr>
       <w:r>
         <w:rPr>
@@ -756,6 +781,15 @@
           <w:bCs w:val="false"/>
         </w:rPr>
         <w:t>Delete Exercise</w:t>
+      </w:r>
+      <w:r>
+        <w:rPr>
+          <w:b w:val="false"/>
+          <w:bCs w:val="false"/>
+        </w:rPr>
+        <w:t>(string exerciseName)</w:t>
+        <w:br/>
+        <w:t>returns bool for success</w:t>
       </w:r>
     </w:p>
     <w:p>
@@ -765,18 +799,35 @@
           <w:ilvl w:val="0"/>
           <w:numId w:val="4"/>
         </w:numPr>
-        <w:rPr>
-          <w:b w:val="false"/>
-          <w:b w:val="false"/>
-          <w:bCs w:val="false"/>
-        </w:rPr>
-      </w:pPr>
-      <w:r>
-        <w:rPr>
-          <w:b w:val="false"/>
-          <w:bCs w:val="false"/>
-        </w:rPr>
-        <w:t>Modify Exercise (Could be done by just giving access to exercise and then saving it)</w:t>
+        <w:rPr/>
+      </w:pPr>
+      <w:r>
+        <w:rPr>
+          <w:b w:val="false"/>
+          <w:bCs w:val="false"/>
+        </w:rPr>
+        <w:t xml:space="preserve">Modify Exercise </w:t>
+      </w:r>
+      <w:r>
+        <w:rPr>
+          <w:b w:val="false"/>
+          <w:bCs w:val="false"/>
+        </w:rPr>
+        <w:t>[</w:t>
+      </w:r>
+      <w:r>
+        <w:rPr>
+          <w:b w:val="false"/>
+          <w:bCs w:val="false"/>
+        </w:rPr>
+        <w:t>Could be done by just giving access to exercise and then saving it</w:t>
+      </w:r>
+      <w:r>
+        <w:rPr>
+          <w:b w:val="false"/>
+          <w:bCs w:val="false"/>
+        </w:rPr>
+        <w:t>]</w:t>
       </w:r>
     </w:p>
     <w:p>
@@ -786,18 +837,23 @@
           <w:ilvl w:val="0"/>
           <w:numId w:val="4"/>
         </w:numPr>
-        <w:rPr>
-          <w:b w:val="false"/>
-          <w:b w:val="false"/>
-          <w:bCs w:val="false"/>
-        </w:rPr>
-      </w:pPr>
-      <w:r>
-        <w:rPr>
-          <w:b w:val="false"/>
-          <w:bCs w:val="false"/>
-        </w:rPr>
-        <w:t>Add classifier</w:t>
+        <w:rPr/>
+      </w:pPr>
+      <w:r>
+        <w:rPr>
+          <w:b w:val="false"/>
+          <w:bCs w:val="false"/>
+        </w:rPr>
+        <w:t xml:space="preserve">Add classifier </w:t>
+      </w:r>
+      <w:r>
+        <w:rPr>
+          <w:b w:val="false"/>
+          <w:bCs w:val="false"/>
+        </w:rPr>
+        <w:t>(Exercise inExercise, Classifier inClassifier)</w:t>
+        <w:br/>
+        <w:t>returns bool for success</w:t>
       </w:r>
     </w:p>
     <w:p>
@@ -807,11 +863,7 @@
           <w:ilvl w:val="0"/>
           <w:numId w:val="4"/>
         </w:numPr>
-        <w:rPr>
-          <w:b w:val="false"/>
-          <w:b w:val="false"/>
-          <w:bCs w:val="false"/>
-        </w:rPr>
+        <w:rPr/>
       </w:pPr>
       <w:r>
         <w:rPr>
@@ -819,6 +871,13 @@
           <w:bCs w:val="false"/>
         </w:rPr>
         <w:t>Modify classifier</w:t>
+      </w:r>
+      <w:r>
+        <w:rPr>
+          <w:b w:val="false"/>
+          <w:bCs w:val="false"/>
+        </w:rPr>
+        <w:t>(Exercise inExercise, Classifier inClassifier)</w:t>
       </w:r>
     </w:p>
     <w:p>
@@ -828,11 +887,7 @@
           <w:ilvl w:val="0"/>
           <w:numId w:val="4"/>
         </w:numPr>
-        <w:rPr>
-          <w:b w:val="false"/>
-          <w:b w:val="false"/>
-          <w:bCs w:val="false"/>
-        </w:rPr>
+        <w:rPr/>
       </w:pPr>
       <w:r>
         <w:rPr>
@@ -840,6 +895,15 @@
           <w:bCs w:val="false"/>
         </w:rPr>
         <w:t>Delete classifier</w:t>
+      </w:r>
+      <w:r>
+        <w:rPr>
+          <w:b w:val="false"/>
+          <w:bCs w:val="false"/>
+        </w:rPr>
+        <w:t>(Exercise inExercise, Classifier inClassifier)</w:t>
+        <w:br/>
+        <w:t>returns bool for success</w:t>
       </w:r>
     </w:p>
     <w:p>
@@ -849,18 +913,160 @@
           <w:ilvl w:val="0"/>
           <w:numId w:val="4"/>
         </w:numPr>
-        <w:rPr>
-          <w:b w:val="false"/>
-          <w:b w:val="false"/>
-          <w:bCs w:val="false"/>
-        </w:rPr>
-      </w:pPr>
-      <w:r>
-        <w:rPr>
-          <w:b w:val="false"/>
-          <w:bCs w:val="false"/>
-        </w:rPr>
-        <w:t>Enumerate Exercise List (Include names, and good form skeleton for thumbnail)</w:t>
+        <w:rPr/>
+      </w:pPr>
+      <w:r>
+        <w:rPr>
+          <w:b w:val="false"/>
+          <w:bCs w:val="false"/>
+        </w:rPr>
+        <w:t xml:space="preserve">Add classifier </w:t>
+      </w:r>
+      <w:bookmarkStart w:id="0" w:name="__DdeLink__54_1412521996"/>
+      <w:r>
+        <w:rPr>
+          <w:b w:val="false"/>
+          <w:bCs w:val="false"/>
+        </w:rPr>
+        <w:t xml:space="preserve">to current exercise </w:t>
+      </w:r>
+      <w:bookmarkEnd w:id="0"/>
+      <w:r>
+        <w:rPr>
+          <w:b w:val="false"/>
+          <w:bCs w:val="false"/>
+        </w:rPr>
+        <w:t>(Classifier inClassifier)</w:t>
+        <w:br/>
+        <w:t>returns bool for success</w:t>
+      </w:r>
+    </w:p>
+    <w:p>
+      <w:pPr>
+        <w:pStyle w:val="Normal"/>
+        <w:numPr>
+          <w:ilvl w:val="0"/>
+          <w:numId w:val="4"/>
+        </w:numPr>
+        <w:rPr/>
+      </w:pPr>
+      <w:r>
+        <w:rPr>
+          <w:b w:val="false"/>
+          <w:bCs w:val="false"/>
+        </w:rPr>
+        <w:t xml:space="preserve">Modify classifier </w:t>
+      </w:r>
+      <w:r>
+        <w:rPr>
+          <w:b w:val="false"/>
+          <w:bCs w:val="false"/>
+        </w:rPr>
+        <w:t xml:space="preserve">to current exercise (Classifier inClassifier) </w:t>
+      </w:r>
+    </w:p>
+    <w:p>
+      <w:pPr>
+        <w:pStyle w:val="Normal"/>
+        <w:numPr>
+          <w:ilvl w:val="0"/>
+          <w:numId w:val="4"/>
+        </w:numPr>
+        <w:rPr/>
+      </w:pPr>
+      <w:r>
+        <w:rPr>
+          <w:b w:val="false"/>
+          <w:bCs w:val="false"/>
+        </w:rPr>
+        <w:t>Delete classifier to current exercise (Classifier inClassifier)</w:t>
+        <w:br/>
+        <w:t>returns bool for success</w:t>
+      </w:r>
+    </w:p>
+    <w:p>
+      <w:pPr>
+        <w:pStyle w:val="Normal"/>
+        <w:numPr>
+          <w:ilvl w:val="0"/>
+          <w:numId w:val="4"/>
+        </w:numPr>
+        <w:rPr/>
+      </w:pPr>
+      <w:r>
+        <w:rPr>
+          <w:b w:val="false"/>
+          <w:bCs w:val="false"/>
+        </w:rPr>
+        <w:t>Enumerate Exercise List</w:t>
+      </w:r>
+      <w:r>
+        <w:rPr>
+          <w:b w:val="false"/>
+          <w:bCs w:val="false"/>
+        </w:rPr>
+        <w:t>(out List&lt;string&gt; exerciseNames, out double[][] skeletonData)</w:t>
+      </w:r>
+      <w:r>
+        <w:rPr>
+          <w:b w:val="false"/>
+          <w:bCs w:val="false"/>
+        </w:rPr>
+        <w:t xml:space="preserve"> </w:t>
+      </w:r>
+      <w:r>
+        <w:rPr>
+          <w:b w:val="false"/>
+          <w:bCs w:val="false"/>
+        </w:rPr>
+        <w:t>[</w:t>
+      </w:r>
+      <w:r>
+        <w:rPr>
+          <w:b w:val="false"/>
+          <w:bCs w:val="false"/>
+        </w:rPr>
+        <w:t>Include names, and good form skeleton for thumbnail</w:t>
+      </w:r>
+      <w:r>
+        <w:rPr>
+          <w:b w:val="false"/>
+          <w:bCs w:val="false"/>
+        </w:rPr>
+        <w:t>]</w:t>
+      </w:r>
+      <w:r>
+        <w:rPr>
+          <w:b w:val="false"/>
+          <w:bCs w:val="false"/>
+        </w:rPr>
+        <w:br/>
+      </w:r>
+      <w:r>
+        <w:rPr>
+          <w:b w:val="false"/>
+          <w:bCs w:val="false"/>
+        </w:rPr>
+        <w:t>returns bool for success</w:t>
+      </w:r>
+    </w:p>
+    <w:p>
+      <w:pPr>
+        <w:pStyle w:val="Normal"/>
+        <w:numPr>
+          <w:ilvl w:val="0"/>
+          <w:numId w:val="4"/>
+        </w:numPr>
+        <w:rPr/>
+      </w:pPr>
+      <w:r>
+        <w:rPr>
+          <w:b w:val="false"/>
+          <w:bCs w:val="false"/>
+        </w:rPr>
+        <w:t xml:space="preserve">Get Current Exercise() </w:t>
+        <w:br/>
+        <w:t>returns Exercise</w:t>
       </w:r>
     </w:p>
     <w:p>
@@ -903,11 +1109,7 @@
           <w:ilvl w:val="0"/>
           <w:numId w:val="6"/>
         </w:numPr>
-        <w:rPr>
-          <w:b w:val="false"/>
-          <w:b w:val="false"/>
-          <w:bCs w:val="false"/>
-        </w:rPr>
+        <w:rPr/>
       </w:pPr>
       <w:r>
         <w:rPr>
@@ -915,6 +1117,15 @@
           <w:bCs w:val="false"/>
         </w:rPr>
         <w:t>Display skeleton in small thumbnail fomats</w:t>
+      </w:r>
+      <w:r>
+        <w:rPr>
+          <w:b w:val="false"/>
+          <w:bCs w:val="false"/>
+        </w:rPr>
+        <w:t>(bodyDouble inBodyDouble)</w:t>
+        <w:br/>
+        <w:t>returns void</w:t>
       </w:r>
     </w:p>
     <w:p>
@@ -957,11 +1168,7 @@
           <w:ilvl w:val="0"/>
           <w:numId w:val="7"/>
         </w:numPr>
-        <w:rPr>
-          <w:b w:val="false"/>
-          <w:b w:val="false"/>
-          <w:bCs w:val="false"/>
-        </w:rPr>
+        <w:rPr/>
       </w:pPr>
       <w:r>
         <w:rPr>
@@ -969,6 +1176,15 @@
           <w:bCs w:val="false"/>
         </w:rPr>
         <w:t>Save skeleton of that rep</w:t>
+      </w:r>
+      <w:r>
+        <w:rPr>
+          <w:b w:val="false"/>
+          <w:bCs w:val="false"/>
+        </w:rPr>
+        <w:t>(Body inBody)</w:t>
+        <w:br/>
+        <w:t>returns bool</w:t>
       </w:r>
     </w:p>
     <w:p>
@@ -978,11 +1194,7 @@
           <w:ilvl w:val="0"/>
           <w:numId w:val="7"/>
         </w:numPr>
-        <w:rPr>
-          <w:b w:val="false"/>
-          <w:b w:val="false"/>
-          <w:bCs w:val="false"/>
-        </w:rPr>
+        <w:rPr/>
       </w:pPr>
       <w:r>
         <w:rPr>
@@ -990,6 +1202,13 @@
           <w:bCs w:val="false"/>
         </w:rPr>
         <w:t>Get/Set list of rep skeletons done in that set</w:t>
+      </w:r>
+      <w:r>
+        <w:rPr>
+          <w:b w:val="false"/>
+          <w:bCs w:val="false"/>
+        </w:rPr>
+        <w:t xml:space="preserve"> [ using a List&lt;Body&gt; ]</w:t>
       </w:r>
     </w:p>
     <w:p>
@@ -999,11 +1218,7 @@
           <w:ilvl w:val="0"/>
           <w:numId w:val="7"/>
         </w:numPr>
-        <w:rPr>
-          <w:b w:val="false"/>
-          <w:b w:val="false"/>
-          <w:bCs w:val="false"/>
-        </w:rPr>
+        <w:rPr/>
       </w:pPr>
       <w:r>
         <w:rPr>
@@ -1020,6 +1235,7 @@
       <w:pgNumType w:fmt="decimal"/>
       <w:formProt w:val="false"/>
       <w:textDirection w:val="lrTb"/>
+      <w:docGrid w:type="default" w:linePitch="240" w:charSpace="4294961151"/>
     </w:sectPr>
   </w:body>
 </w:document>
@@ -1057,6 +1273,7 @@
       </w:pPr>
       <w:rPr>
         <w:rFonts w:ascii="OpenSymbol" w:hAnsi="OpenSymbol" w:cs="OpenSymbol" w:hint="default"/>
+        <w:b w:val="false"/>
         <w:rFonts w:cs="OpenSymbol"/>
       </w:rPr>
     </w:lvl>
@@ -1073,6 +1290,7 @@
       </w:pPr>
       <w:rPr>
         <w:rFonts w:ascii="OpenSymbol" w:hAnsi="OpenSymbol" w:cs="OpenSymbol" w:hint="default"/>
+        <w:b/>
         <w:rFonts w:cs="OpenSymbol"/>
       </w:rPr>
     </w:lvl>
@@ -1187,6 +1405,7 @@
       </w:pPr>
       <w:rPr>
         <w:rFonts w:ascii="Symbol" w:hAnsi="Symbol" w:cs="Symbol" w:hint="default"/>
+        <w:b w:val="false"/>
         <w:rFonts w:cs="OpenSymbol"/>
       </w:rPr>
     </w:lvl>
@@ -1333,6 +1552,7 @@
       </w:pPr>
       <w:rPr>
         <w:rFonts w:ascii="Symbol" w:hAnsi="Symbol" w:cs="Symbol" w:hint="default"/>
+        <w:b w:val="false"/>
         <w:rFonts w:cs="OpenSymbol"/>
       </w:rPr>
     </w:lvl>
@@ -1479,6 +1699,7 @@
       </w:pPr>
       <w:rPr>
         <w:rFonts w:ascii="Symbol" w:hAnsi="Symbol" w:cs="Symbol" w:hint="default"/>
+        <w:b w:val="false"/>
         <w:rFonts w:cs="OpenSymbol"/>
       </w:rPr>
     </w:lvl>
@@ -1625,6 +1846,7 @@
       </w:pPr>
       <w:rPr>
         <w:rFonts w:ascii="Symbol" w:hAnsi="Symbol" w:cs="Symbol" w:hint="default"/>
+        <w:b w:val="false"/>
         <w:rFonts w:cs="OpenSymbol"/>
       </w:rPr>
     </w:lvl>
@@ -1771,6 +1993,7 @@
       </w:pPr>
       <w:rPr>
         <w:rFonts w:ascii="Symbol" w:hAnsi="Symbol" w:cs="Symbol" w:hint="default"/>
+        <w:b w:val="false"/>
         <w:rFonts w:cs="OpenSymbol"/>
       </w:rPr>
     </w:lvl>
@@ -1917,6 +2140,7 @@
       </w:pPr>
       <w:rPr>
         <w:rFonts w:ascii="Symbol" w:hAnsi="Symbol" w:cs="Symbol" w:hint="default"/>
+        <w:b w:val="false"/>
         <w:rFonts w:cs="OpenSymbol"/>
       </w:rPr>
     </w:lvl>
@@ -2174,15 +2398,12 @@
     <w:rPrDefault>
       <w:rPr>
         <w:rFonts w:ascii="Liberation Serif" w:hAnsi="Liberation Serif" w:eastAsia="Source Han Sans CN Regular" w:cs="Lohit Devanagari"/>
-        <w:sz w:val="24"/>
         <w:szCs w:val="24"/>
         <w:lang w:val="en-US" w:eastAsia="zh-CN" w:bidi="hi-IN"/>
       </w:rPr>
     </w:rPrDefault>
     <w:pPrDefault>
-      <w:pPr>
-        <w:widowControl/>
-      </w:pPr>
+      <w:pPr/>
     </w:pPrDefault>
   </w:docDefaults>
   <w:style w:type="paragraph" w:styleId="Normal">
@@ -2190,10 +2411,12 @@
     <w:qFormat/>
     <w:pPr>
       <w:widowControl/>
+      <w:bidi w:val="0"/>
+      <w:jc w:val="left"/>
     </w:pPr>
     <w:rPr>
       <w:rFonts w:ascii="Liberation Serif" w:hAnsi="Liberation Serif" w:eastAsia="Source Han Sans CN Regular" w:cs="Lohit Devanagari"/>
-      <w:color w:val="auto"/>
+      <w:color w:val="00000A"/>
       <w:sz w:val="24"/>
       <w:szCs w:val="24"/>
       <w:lang w:val="en-US" w:eastAsia="zh-CN" w:bidi="hi-IN"/>
@@ -2204,6 +2427,455 @@
     <w:qFormat/>
     <w:rPr>
       <w:rFonts w:ascii="OpenSymbol" w:hAnsi="OpenSymbol" w:eastAsia="OpenSymbol" w:cs="OpenSymbol"/>
+    </w:rPr>
+  </w:style>
+  <w:style w:type="character" w:styleId="ListLabel1">
+    <w:name w:val="ListLabel 1"/>
+    <w:qFormat/>
+    <w:rPr>
+      <w:rFonts w:cs="OpenSymbol"/>
+    </w:rPr>
+  </w:style>
+  <w:style w:type="character" w:styleId="ListLabel2">
+    <w:name w:val="ListLabel 2"/>
+    <w:qFormat/>
+    <w:rPr>
+      <w:rFonts w:cs="OpenSymbol"/>
+      <w:b w:val="false"/>
+    </w:rPr>
+  </w:style>
+  <w:style w:type="character" w:styleId="ListLabel3">
+    <w:name w:val="ListLabel 3"/>
+    <w:qFormat/>
+    <w:rPr>
+      <w:rFonts w:cs="OpenSymbol"/>
+      <w:b/>
+    </w:rPr>
+  </w:style>
+  <w:style w:type="character" w:styleId="ListLabel4">
+    <w:name w:val="ListLabel 4"/>
+    <w:qFormat/>
+    <w:rPr>
+      <w:rFonts w:cs="OpenSymbol"/>
+    </w:rPr>
+  </w:style>
+  <w:style w:type="character" w:styleId="ListLabel5">
+    <w:name w:val="ListLabel 5"/>
+    <w:qFormat/>
+    <w:rPr>
+      <w:rFonts w:cs="OpenSymbol"/>
+    </w:rPr>
+  </w:style>
+  <w:style w:type="character" w:styleId="ListLabel6">
+    <w:name w:val="ListLabel 6"/>
+    <w:qFormat/>
+    <w:rPr>
+      <w:rFonts w:cs="OpenSymbol"/>
+    </w:rPr>
+  </w:style>
+  <w:style w:type="character" w:styleId="ListLabel7">
+    <w:name w:val="ListLabel 7"/>
+    <w:qFormat/>
+    <w:rPr>
+      <w:rFonts w:cs="OpenSymbol"/>
+    </w:rPr>
+  </w:style>
+  <w:style w:type="character" w:styleId="ListLabel8">
+    <w:name w:val="ListLabel 8"/>
+    <w:qFormat/>
+    <w:rPr>
+      <w:rFonts w:cs="OpenSymbol"/>
+    </w:rPr>
+  </w:style>
+  <w:style w:type="character" w:styleId="ListLabel9">
+    <w:name w:val="ListLabel 9"/>
+    <w:qFormat/>
+    <w:rPr>
+      <w:rFonts w:cs="OpenSymbol"/>
+    </w:rPr>
+  </w:style>
+  <w:style w:type="character" w:styleId="ListLabel10">
+    <w:name w:val="ListLabel 10"/>
+    <w:qFormat/>
+    <w:rPr>
+      <w:rFonts w:cs="OpenSymbol"/>
+      <w:b w:val="false"/>
+    </w:rPr>
+  </w:style>
+  <w:style w:type="character" w:styleId="ListLabel11">
+    <w:name w:val="ListLabel 11"/>
+    <w:qFormat/>
+    <w:rPr>
+      <w:rFonts w:cs="OpenSymbol"/>
+    </w:rPr>
+  </w:style>
+  <w:style w:type="character" w:styleId="ListLabel12">
+    <w:name w:val="ListLabel 12"/>
+    <w:qFormat/>
+    <w:rPr>
+      <w:rFonts w:cs="OpenSymbol"/>
+    </w:rPr>
+  </w:style>
+  <w:style w:type="character" w:styleId="ListLabel13">
+    <w:name w:val="ListLabel 13"/>
+    <w:qFormat/>
+    <w:rPr>
+      <w:rFonts w:cs="OpenSymbol"/>
+    </w:rPr>
+  </w:style>
+  <w:style w:type="character" w:styleId="ListLabel14">
+    <w:name w:val="ListLabel 14"/>
+    <w:qFormat/>
+    <w:rPr>
+      <w:rFonts w:cs="OpenSymbol"/>
+    </w:rPr>
+  </w:style>
+  <w:style w:type="character" w:styleId="ListLabel15">
+    <w:name w:val="ListLabel 15"/>
+    <w:qFormat/>
+    <w:rPr>
+      <w:rFonts w:cs="OpenSymbol"/>
+    </w:rPr>
+  </w:style>
+  <w:style w:type="character" w:styleId="ListLabel16">
+    <w:name w:val="ListLabel 16"/>
+    <w:qFormat/>
+    <w:rPr>
+      <w:rFonts w:cs="OpenSymbol"/>
+    </w:rPr>
+  </w:style>
+  <w:style w:type="character" w:styleId="ListLabel17">
+    <w:name w:val="ListLabel 17"/>
+    <w:qFormat/>
+    <w:rPr>
+      <w:rFonts w:cs="OpenSymbol"/>
+    </w:rPr>
+  </w:style>
+  <w:style w:type="character" w:styleId="ListLabel18">
+    <w:name w:val="ListLabel 18"/>
+    <w:qFormat/>
+    <w:rPr>
+      <w:rFonts w:cs="OpenSymbol"/>
+    </w:rPr>
+  </w:style>
+  <w:style w:type="character" w:styleId="ListLabel19">
+    <w:name w:val="ListLabel 19"/>
+    <w:qFormat/>
+    <w:rPr>
+      <w:rFonts w:cs="OpenSymbol"/>
+      <w:b w:val="false"/>
+    </w:rPr>
+  </w:style>
+  <w:style w:type="character" w:styleId="ListLabel20">
+    <w:name w:val="ListLabel 20"/>
+    <w:qFormat/>
+    <w:rPr>
+      <w:rFonts w:cs="OpenSymbol"/>
+    </w:rPr>
+  </w:style>
+  <w:style w:type="character" w:styleId="ListLabel21">
+    <w:name w:val="ListLabel 21"/>
+    <w:qFormat/>
+    <w:rPr>
+      <w:rFonts w:cs="OpenSymbol"/>
+    </w:rPr>
+  </w:style>
+  <w:style w:type="character" w:styleId="ListLabel22">
+    <w:name w:val="ListLabel 22"/>
+    <w:qFormat/>
+    <w:rPr>
+      <w:rFonts w:cs="OpenSymbol"/>
+    </w:rPr>
+  </w:style>
+  <w:style w:type="character" w:styleId="ListLabel23">
+    <w:name w:val="ListLabel 23"/>
+    <w:qFormat/>
+    <w:rPr>
+      <w:rFonts w:cs="OpenSymbol"/>
+    </w:rPr>
+  </w:style>
+  <w:style w:type="character" w:styleId="ListLabel24">
+    <w:name w:val="ListLabel 24"/>
+    <w:qFormat/>
+    <w:rPr>
+      <w:rFonts w:cs="OpenSymbol"/>
+    </w:rPr>
+  </w:style>
+  <w:style w:type="character" w:styleId="ListLabel25">
+    <w:name w:val="ListLabel 25"/>
+    <w:qFormat/>
+    <w:rPr>
+      <w:rFonts w:cs="OpenSymbol"/>
+    </w:rPr>
+  </w:style>
+  <w:style w:type="character" w:styleId="ListLabel26">
+    <w:name w:val="ListLabel 26"/>
+    <w:qFormat/>
+    <w:rPr>
+      <w:rFonts w:cs="OpenSymbol"/>
+    </w:rPr>
+  </w:style>
+  <w:style w:type="character" w:styleId="ListLabel27">
+    <w:name w:val="ListLabel 27"/>
+    <w:qFormat/>
+    <w:rPr>
+      <w:rFonts w:cs="OpenSymbol"/>
+    </w:rPr>
+  </w:style>
+  <w:style w:type="character" w:styleId="ListLabel28">
+    <w:name w:val="ListLabel 28"/>
+    <w:qFormat/>
+    <w:rPr>
+      <w:rFonts w:cs="OpenSymbol"/>
+      <w:b w:val="false"/>
+    </w:rPr>
+  </w:style>
+  <w:style w:type="character" w:styleId="ListLabel29">
+    <w:name w:val="ListLabel 29"/>
+    <w:qFormat/>
+    <w:rPr>
+      <w:rFonts w:cs="OpenSymbol"/>
+    </w:rPr>
+  </w:style>
+  <w:style w:type="character" w:styleId="ListLabel30">
+    <w:name w:val="ListLabel 30"/>
+    <w:qFormat/>
+    <w:rPr>
+      <w:rFonts w:cs="OpenSymbol"/>
+    </w:rPr>
+  </w:style>
+  <w:style w:type="character" w:styleId="ListLabel31">
+    <w:name w:val="ListLabel 31"/>
+    <w:qFormat/>
+    <w:rPr>
+      <w:rFonts w:cs="OpenSymbol"/>
+    </w:rPr>
+  </w:style>
+  <w:style w:type="character" w:styleId="ListLabel32">
+    <w:name w:val="ListLabel 32"/>
+    <w:qFormat/>
+    <w:rPr>
+      <w:rFonts w:cs="OpenSymbol"/>
+    </w:rPr>
+  </w:style>
+  <w:style w:type="character" w:styleId="ListLabel33">
+    <w:name w:val="ListLabel 33"/>
+    <w:qFormat/>
+    <w:rPr>
+      <w:rFonts w:cs="OpenSymbol"/>
+    </w:rPr>
+  </w:style>
+  <w:style w:type="character" w:styleId="ListLabel34">
+    <w:name w:val="ListLabel 34"/>
+    <w:qFormat/>
+    <w:rPr>
+      <w:rFonts w:cs="OpenSymbol"/>
+    </w:rPr>
+  </w:style>
+  <w:style w:type="character" w:styleId="ListLabel35">
+    <w:name w:val="ListLabel 35"/>
+    <w:qFormat/>
+    <w:rPr>
+      <w:rFonts w:cs="OpenSymbol"/>
+    </w:rPr>
+  </w:style>
+  <w:style w:type="character" w:styleId="ListLabel36">
+    <w:name w:val="ListLabel 36"/>
+    <w:qFormat/>
+    <w:rPr>
+      <w:rFonts w:cs="OpenSymbol"/>
+    </w:rPr>
+  </w:style>
+  <w:style w:type="character" w:styleId="ListLabel37">
+    <w:name w:val="ListLabel 37"/>
+    <w:qFormat/>
+    <w:rPr>
+      <w:rFonts w:cs="OpenSymbol"/>
+      <w:b w:val="false"/>
+    </w:rPr>
+  </w:style>
+  <w:style w:type="character" w:styleId="ListLabel38">
+    <w:name w:val="ListLabel 38"/>
+    <w:qFormat/>
+    <w:rPr>
+      <w:rFonts w:cs="OpenSymbol"/>
+    </w:rPr>
+  </w:style>
+  <w:style w:type="character" w:styleId="ListLabel39">
+    <w:name w:val="ListLabel 39"/>
+    <w:qFormat/>
+    <w:rPr>
+      <w:rFonts w:cs="OpenSymbol"/>
+    </w:rPr>
+  </w:style>
+  <w:style w:type="character" w:styleId="ListLabel40">
+    <w:name w:val="ListLabel 40"/>
+    <w:qFormat/>
+    <w:rPr>
+      <w:rFonts w:cs="OpenSymbol"/>
+    </w:rPr>
+  </w:style>
+  <w:style w:type="character" w:styleId="ListLabel41">
+    <w:name w:val="ListLabel 41"/>
+    <w:qFormat/>
+    <w:rPr>
+      <w:rFonts w:cs="OpenSymbol"/>
+    </w:rPr>
+  </w:style>
+  <w:style w:type="character" w:styleId="ListLabel42">
+    <w:name w:val="ListLabel 42"/>
+    <w:qFormat/>
+    <w:rPr>
+      <w:rFonts w:cs="OpenSymbol"/>
+    </w:rPr>
+  </w:style>
+  <w:style w:type="character" w:styleId="ListLabel43">
+    <w:name w:val="ListLabel 43"/>
+    <w:qFormat/>
+    <w:rPr>
+      <w:rFonts w:cs="OpenSymbol"/>
+    </w:rPr>
+  </w:style>
+  <w:style w:type="character" w:styleId="ListLabel44">
+    <w:name w:val="ListLabel 44"/>
+    <w:qFormat/>
+    <w:rPr>
+      <w:rFonts w:cs="OpenSymbol"/>
+    </w:rPr>
+  </w:style>
+  <w:style w:type="character" w:styleId="ListLabel45">
+    <w:name w:val="ListLabel 45"/>
+    <w:qFormat/>
+    <w:rPr>
+      <w:rFonts w:cs="OpenSymbol"/>
+    </w:rPr>
+  </w:style>
+  <w:style w:type="character" w:styleId="ListLabel46">
+    <w:name w:val="ListLabel 46"/>
+    <w:qFormat/>
+    <w:rPr>
+      <w:rFonts w:cs="OpenSymbol"/>
+      <w:b w:val="false"/>
+    </w:rPr>
+  </w:style>
+  <w:style w:type="character" w:styleId="ListLabel47">
+    <w:name w:val="ListLabel 47"/>
+    <w:qFormat/>
+    <w:rPr>
+      <w:rFonts w:cs="OpenSymbol"/>
+    </w:rPr>
+  </w:style>
+  <w:style w:type="character" w:styleId="ListLabel48">
+    <w:name w:val="ListLabel 48"/>
+    <w:qFormat/>
+    <w:rPr>
+      <w:rFonts w:cs="OpenSymbol"/>
+    </w:rPr>
+  </w:style>
+  <w:style w:type="character" w:styleId="ListLabel49">
+    <w:name w:val="ListLabel 49"/>
+    <w:qFormat/>
+    <w:rPr>
+      <w:rFonts w:cs="OpenSymbol"/>
+    </w:rPr>
+  </w:style>
+  <w:style w:type="character" w:styleId="ListLabel50">
+    <w:name w:val="ListLabel 50"/>
+    <w:qFormat/>
+    <w:rPr>
+      <w:rFonts w:cs="OpenSymbol"/>
+    </w:rPr>
+  </w:style>
+  <w:style w:type="character" w:styleId="ListLabel51">
+    <w:name w:val="ListLabel 51"/>
+    <w:qFormat/>
+    <w:rPr>
+      <w:rFonts w:cs="OpenSymbol"/>
+    </w:rPr>
+  </w:style>
+  <w:style w:type="character" w:styleId="ListLabel52">
+    <w:name w:val="ListLabel 52"/>
+    <w:qFormat/>
+    <w:rPr>
+      <w:rFonts w:cs="OpenSymbol"/>
+    </w:rPr>
+  </w:style>
+  <w:style w:type="character" w:styleId="ListLabel53">
+    <w:name w:val="ListLabel 53"/>
+    <w:qFormat/>
+    <w:rPr>
+      <w:rFonts w:cs="OpenSymbol"/>
+    </w:rPr>
+  </w:style>
+  <w:style w:type="character" w:styleId="ListLabel54">
+    <w:name w:val="ListLabel 54"/>
+    <w:qFormat/>
+    <w:rPr>
+      <w:rFonts w:cs="OpenSymbol"/>
+    </w:rPr>
+  </w:style>
+  <w:style w:type="character" w:styleId="ListLabel55">
+    <w:name w:val="ListLabel 55"/>
+    <w:qFormat/>
+    <w:rPr>
+      <w:rFonts w:cs="OpenSymbol"/>
+      <w:b w:val="false"/>
+    </w:rPr>
+  </w:style>
+  <w:style w:type="character" w:styleId="ListLabel56">
+    <w:name w:val="ListLabel 56"/>
+    <w:qFormat/>
+    <w:rPr>
+      <w:rFonts w:cs="OpenSymbol"/>
+    </w:rPr>
+  </w:style>
+  <w:style w:type="character" w:styleId="ListLabel57">
+    <w:name w:val="ListLabel 57"/>
+    <w:qFormat/>
+    <w:rPr>
+      <w:rFonts w:cs="OpenSymbol"/>
+    </w:rPr>
+  </w:style>
+  <w:style w:type="character" w:styleId="ListLabel58">
+    <w:name w:val="ListLabel 58"/>
+    <w:qFormat/>
+    <w:rPr>
+      <w:rFonts w:cs="OpenSymbol"/>
+    </w:rPr>
+  </w:style>
+  <w:style w:type="character" w:styleId="ListLabel59">
+    <w:name w:val="ListLabel 59"/>
+    <w:qFormat/>
+    <w:rPr>
+      <w:rFonts w:cs="OpenSymbol"/>
+    </w:rPr>
+  </w:style>
+  <w:style w:type="character" w:styleId="ListLabel60">
+    <w:name w:val="ListLabel 60"/>
+    <w:qFormat/>
+    <w:rPr>
+      <w:rFonts w:cs="OpenSymbol"/>
+    </w:rPr>
+  </w:style>
+  <w:style w:type="character" w:styleId="ListLabel61">
+    <w:name w:val="ListLabel 61"/>
+    <w:qFormat/>
+    <w:rPr>
+      <w:rFonts w:cs="OpenSymbol"/>
+    </w:rPr>
+  </w:style>
+  <w:style w:type="character" w:styleId="ListLabel62">
+    <w:name w:val="ListLabel 62"/>
+    <w:qFormat/>
+    <w:rPr>
+      <w:rFonts w:cs="OpenSymbol"/>
+    </w:rPr>
+  </w:style>
+  <w:style w:type="character" w:styleId="ListLabel63">
+    <w:name w:val="ListLabel 63"/>
+    <w:qFormat/>
+    <w:rPr>
+      <w:rFonts w:cs="OpenSymbol"/>
     </w:rPr>
   </w:style>
   <w:style w:type="paragraph" w:styleId="Heading">

</xml_diff>